<commit_message>
Getting 11 new products images in men shoes
</commit_message>
<xml_diff>
--- a/admin/inc/images/clothes/men/pants/jeans/all jeans.docx
+++ b/admin/inc/images/clothes/men/pants/jeans/all jeans.docx
@@ -365,7 +365,23 @@
                 <w:sz w:val="26"/>
                 <w:szCs w:val="26"/>
               </w:rPr>
-              <w:t xml:space="preserve"> Made from classic cotton denim, these trousers offer a timeless addition to your wardrobe. The hidden expandable waistband stretches up to 3" for all-day comfort and a perfect fit.</w:t>
+              <w:t xml:space="preserve"> Made from classic cotton denim, these trousers offer a timeless addition to your wardrobe. The hidden expanda</w:t>
+            </w:r>
+            <w:r>
+              <w:rPr>
+                <w:rFonts w:ascii="Leelawadee" w:hAnsi="Leelawadee" w:cs="Leelawadee"/>
+                <w:sz w:val="26"/>
+                <w:szCs w:val="26"/>
+              </w:rPr>
+              <w:t>ble waistband stretches up to 3</w:t>
+            </w:r>
+            <w:r>
+              <w:rPr>
+                <w:rFonts w:ascii="Leelawadee" w:hAnsi="Leelawadee" w:cs="Leelawadee"/>
+                <w:sz w:val="26"/>
+                <w:szCs w:val="26"/>
+              </w:rPr>
+              <w:t xml:space="preserve"> for all-day comfort and a perfect fit.</w:t>
             </w:r>
           </w:p>
           <w:p>
@@ -1107,6 +1123,14 @@
               </w:rPr>
               <w:t>99% Cotton, 1% Spandex</w:t>
             </w:r>
+            <w:r>
+              <w:rPr>
+                <w:rFonts w:ascii="Leelawadee" w:hAnsi="Leelawadee" w:cs="Leelawadee"/>
+                <w:sz w:val="26"/>
+                <w:szCs w:val="26"/>
+              </w:rPr>
+              <w:t>.</w:t>
+            </w:r>
           </w:p>
           <w:p>
             <w:pPr>
@@ -1140,6 +1164,14 @@
               </w:rPr>
               <w:t>Machine Wash</w:t>
             </w:r>
+            <w:r>
+              <w:rPr>
+                <w:rFonts w:ascii="Leelawadee" w:hAnsi="Leelawadee" w:cs="Leelawadee"/>
+                <w:sz w:val="26"/>
+                <w:szCs w:val="26"/>
+              </w:rPr>
+              <w:t>.</w:t>
+            </w:r>
           </w:p>
           <w:p>
             <w:pPr>
@@ -1173,6 +1205,14 @@
               </w:rPr>
               <w:t>Imported</w:t>
             </w:r>
+            <w:r>
+              <w:rPr>
+                <w:rFonts w:ascii="Leelawadee" w:hAnsi="Leelawadee" w:cs="Leelawadee"/>
+                <w:sz w:val="26"/>
+                <w:szCs w:val="26"/>
+              </w:rPr>
+              <w:t>.</w:t>
+            </w:r>
           </w:p>
           <w:p>
             <w:pPr>
@@ -1205,6 +1245,14 @@
                 <w:szCs w:val="26"/>
               </w:rPr>
               <w:t>Zipper</w:t>
+            </w:r>
+            <w:r>
+              <w:rPr>
+                <w:rFonts w:ascii="Leelawadee" w:hAnsi="Leelawadee" w:cs="Leelawadee"/>
+                <w:sz w:val="26"/>
+                <w:szCs w:val="26"/>
+              </w:rPr>
+              <w:t>.</w:t>
             </w:r>
           </w:p>
           <w:p>
@@ -1517,6 +1565,14 @@
               </w:rPr>
               <w:t>98% Cotton, 2% Spandex</w:t>
             </w:r>
+            <w:r>
+              <w:rPr>
+                <w:rFonts w:ascii="Leelawadee" w:hAnsi="Leelawadee" w:cs="Leelawadee"/>
+                <w:sz w:val="26"/>
+                <w:szCs w:val="26"/>
+              </w:rPr>
+              <w:t>.</w:t>
+            </w:r>
           </w:p>
           <w:p>
             <w:pPr>
@@ -1550,6 +1606,14 @@
               </w:rPr>
               <w:t>Machine Wash</w:t>
             </w:r>
+            <w:r>
+              <w:rPr>
+                <w:rFonts w:ascii="Leelawadee" w:hAnsi="Leelawadee" w:cs="Leelawadee"/>
+                <w:sz w:val="26"/>
+                <w:szCs w:val="26"/>
+              </w:rPr>
+              <w:t>.</w:t>
+            </w:r>
           </w:p>
           <w:p>
             <w:pPr>
@@ -1583,6 +1647,14 @@
               </w:rPr>
               <w:t>Imported</w:t>
             </w:r>
+            <w:r>
+              <w:rPr>
+                <w:rFonts w:ascii="Leelawadee" w:hAnsi="Leelawadee" w:cs="Leelawadee"/>
+                <w:sz w:val="26"/>
+                <w:szCs w:val="26"/>
+              </w:rPr>
+              <w:t>.</w:t>
+            </w:r>
           </w:p>
           <w:p>
             <w:pPr>
@@ -1616,6 +1688,14 @@
               </w:rPr>
               <w:t>Zipper</w:t>
             </w:r>
+            <w:r>
+              <w:rPr>
+                <w:rFonts w:ascii="Leelawadee" w:hAnsi="Leelawadee" w:cs="Leelawadee"/>
+                <w:sz w:val="26"/>
+                <w:szCs w:val="26"/>
+              </w:rPr>
+              <w:t>.</w:t>
+            </w:r>
           </w:p>
           <w:p>
             <w:pPr>
@@ -1648,6 +1728,14 @@
                 <w:szCs w:val="26"/>
               </w:rPr>
               <w:t>Mexico</w:t>
+            </w:r>
+            <w:r>
+              <w:rPr>
+                <w:rFonts w:ascii="Leelawadee" w:hAnsi="Leelawadee" w:cs="Leelawadee"/>
+                <w:sz w:val="26"/>
+                <w:szCs w:val="26"/>
+              </w:rPr>
+              <w:t>.</w:t>
             </w:r>
           </w:p>
           <w:p>
@@ -1923,6 +2011,14 @@
               </w:rPr>
               <w:t>95% Denim, 5% Spandex</w:t>
             </w:r>
+            <w:r>
+              <w:rPr>
+                <w:rFonts w:ascii="Leelawadee" w:hAnsi="Leelawadee" w:cs="Leelawadee"/>
+                <w:sz w:val="26"/>
+                <w:szCs w:val="26"/>
+              </w:rPr>
+              <w:t>.</w:t>
+            </w:r>
           </w:p>
           <w:p>
             <w:pPr>
@@ -1956,6 +2052,14 @@
               </w:rPr>
               <w:t>Hand Wash Only</w:t>
             </w:r>
+            <w:r>
+              <w:rPr>
+                <w:rFonts w:ascii="Leelawadee" w:hAnsi="Leelawadee" w:cs="Leelawadee"/>
+                <w:sz w:val="26"/>
+                <w:szCs w:val="26"/>
+              </w:rPr>
+              <w:t>.</w:t>
+            </w:r>
           </w:p>
           <w:p>
             <w:pPr>
@@ -1989,6 +2093,14 @@
               </w:rPr>
               <w:t>Button</w:t>
             </w:r>
+            <w:r>
+              <w:rPr>
+                <w:rFonts w:ascii="Leelawadee" w:hAnsi="Leelawadee" w:cs="Leelawadee"/>
+                <w:sz w:val="26"/>
+                <w:szCs w:val="26"/>
+              </w:rPr>
+              <w:t>.</w:t>
+            </w:r>
           </w:p>
           <w:p>
             <w:pPr>
@@ -2022,6 +2134,14 @@
               </w:rPr>
               <w:t>30 Inches</w:t>
             </w:r>
+            <w:r>
+              <w:rPr>
+                <w:rFonts w:ascii="Leelawadee" w:hAnsi="Leelawadee" w:cs="Leelawadee"/>
+                <w:sz w:val="26"/>
+                <w:szCs w:val="26"/>
+              </w:rPr>
+              <w:t>.</w:t>
+            </w:r>
           </w:p>
           <w:p>
             <w:pPr>
@@ -2052,143 +2172,143 @@
               </w:rPr>
               <w:t>About this item</w:t>
             </w:r>
+          </w:p>
+          <w:p>
+            <w:pPr>
+              <w:rPr>
+                <w:rFonts w:ascii="Leelawadee" w:hAnsi="Leelawadee" w:cs="Leelawadee"/>
+                <w:sz w:val="26"/>
+                <w:szCs w:val="26"/>
+              </w:rPr>
+            </w:pPr>
             <w:bookmarkStart w:id="0" w:name="_GoBack"/>
+            <w:r>
+              <w:rPr>
+                <w:rFonts w:ascii="Leelawadee" w:hAnsi="Leelawadee" w:cs="Leelawadee"/>
+                <w:b/>
+                <w:bCs/>
+                <w:sz w:val="26"/>
+                <w:szCs w:val="26"/>
+              </w:rPr>
+              <w:t>Material:</w:t>
+            </w:r>
+            <w:r>
+              <w:rPr>
+                <w:rFonts w:ascii="Leelawadee" w:hAnsi="Leelawadee" w:cs="Leelawadee"/>
+                <w:sz w:val="26"/>
+                <w:szCs w:val="26"/>
+              </w:rPr>
+              <w:t xml:space="preserve"> Premium denim cotton.</w:t>
+            </w:r>
+          </w:p>
+          <w:p>
+            <w:pPr>
+              <w:rPr>
+                <w:rFonts w:ascii="Leelawadee" w:hAnsi="Leelawadee" w:cs="Leelawadee"/>
+                <w:sz w:val="26"/>
+                <w:szCs w:val="26"/>
+              </w:rPr>
+            </w:pPr>
+          </w:p>
+          <w:p>
+            <w:pPr>
+              <w:rPr>
+                <w:rFonts w:ascii="Leelawadee" w:hAnsi="Leelawadee" w:cs="Leelawadee"/>
+                <w:sz w:val="26"/>
+                <w:szCs w:val="26"/>
+              </w:rPr>
+            </w:pPr>
+            <w:r>
+              <w:rPr>
+                <w:rFonts w:ascii="Leelawadee" w:hAnsi="Leelawadee" w:cs="Leelawadee"/>
+                <w:b/>
+                <w:bCs/>
+                <w:sz w:val="26"/>
+                <w:szCs w:val="26"/>
+              </w:rPr>
+              <w:t>Design:</w:t>
+            </w:r>
+            <w:r>
+              <w:rPr>
+                <w:rFonts w:ascii="Leelawadee" w:hAnsi="Leelawadee" w:cs="Leelawadee"/>
+                <w:sz w:val="26"/>
+                <w:szCs w:val="26"/>
+              </w:rPr>
+              <w:t xml:space="preserve"> Skinny fit with a button closure and zipper fly, featuring stylish printed details for a unique touch.</w:t>
+            </w:r>
+          </w:p>
+          <w:p>
+            <w:pPr>
+              <w:rPr>
+                <w:rFonts w:ascii="Leelawadee" w:hAnsi="Leelawadee" w:cs="Leelawadee"/>
+                <w:sz w:val="26"/>
+                <w:szCs w:val="26"/>
+              </w:rPr>
+            </w:pPr>
+          </w:p>
+          <w:p>
+            <w:pPr>
+              <w:rPr>
+                <w:rFonts w:ascii="Leelawadee" w:hAnsi="Leelawadee" w:cs="Leelawadee"/>
+                <w:sz w:val="26"/>
+                <w:szCs w:val="26"/>
+              </w:rPr>
+            </w:pPr>
+            <w:r>
+              <w:rPr>
+                <w:rFonts w:ascii="Leelawadee" w:hAnsi="Leelawadee" w:cs="Leelawadee"/>
+                <w:b/>
+                <w:bCs/>
+                <w:sz w:val="26"/>
+                <w:szCs w:val="26"/>
+              </w:rPr>
+              <w:t>Versatile Style:</w:t>
+            </w:r>
+            <w:r>
+              <w:rPr>
+                <w:rFonts w:ascii="Leelawadee" w:hAnsi="Leelawadee" w:cs="Leelawadee"/>
+                <w:sz w:val="26"/>
+                <w:szCs w:val="26"/>
+              </w:rPr>
+              <w:t xml:space="preserve"> A must-have for everyday wear, these fashionable jeans blend casual comfort with high-street style.</w:t>
+            </w:r>
+          </w:p>
+          <w:p>
+            <w:pPr>
+              <w:rPr>
+                <w:rFonts w:ascii="Leelawadee" w:hAnsi="Leelawadee" w:cs="Leelawadee"/>
+                <w:sz w:val="26"/>
+                <w:szCs w:val="26"/>
+              </w:rPr>
+            </w:pPr>
+          </w:p>
+          <w:p>
+            <w:pPr>
+              <w:rPr>
+                <w:rFonts w:ascii="Leelawadee" w:hAnsi="Leelawadee" w:cs="Leelawadee"/>
+                <w:sz w:val="26"/>
+                <w:szCs w:val="26"/>
+              </w:rPr>
+            </w:pPr>
+            <w:r>
+              <w:rPr>
+                <w:rFonts w:ascii="Leelawadee" w:hAnsi="Leelawadee" w:cs="Leelawadee"/>
+                <w:b/>
+                <w:bCs/>
+                <w:sz w:val="26"/>
+                <w:szCs w:val="26"/>
+              </w:rPr>
+              <w:t>Easy to Pair:</w:t>
+            </w:r>
+            <w:r>
+              <w:rPr>
+                <w:rFonts w:ascii="Leelawadee" w:hAnsi="Leelawadee" w:cs="Leelawadee"/>
+                <w:sz w:val="26"/>
+                <w:szCs w:val="26"/>
+              </w:rPr>
+              <w:t xml:space="preserve"> With a sleek cut and modern fit, they effortlessly match with tops, shirts, and sneakers for a trendy look.</w:t>
+            </w:r>
             <w:bookmarkEnd w:id="0"/>
-          </w:p>
-          <w:p>
-            <w:pPr>
-              <w:rPr>
-                <w:rFonts w:ascii="Leelawadee" w:hAnsi="Leelawadee" w:cs="Leelawadee"/>
-                <w:sz w:val="26"/>
-                <w:szCs w:val="26"/>
-              </w:rPr>
-            </w:pPr>
-            <w:r>
-              <w:rPr>
-                <w:rFonts w:ascii="Leelawadee" w:hAnsi="Leelawadee" w:cs="Leelawadee"/>
-                <w:b/>
-                <w:bCs/>
-                <w:sz w:val="26"/>
-                <w:szCs w:val="26"/>
-              </w:rPr>
-              <w:t>Material:</w:t>
-            </w:r>
-            <w:r>
-              <w:rPr>
-                <w:rFonts w:ascii="Leelawadee" w:hAnsi="Leelawadee" w:cs="Leelawadee"/>
-                <w:sz w:val="26"/>
-                <w:szCs w:val="26"/>
-              </w:rPr>
-              <w:t xml:space="preserve"> Premium denim cotton.</w:t>
-            </w:r>
-          </w:p>
-          <w:p>
-            <w:pPr>
-              <w:rPr>
-                <w:rFonts w:ascii="Leelawadee" w:hAnsi="Leelawadee" w:cs="Leelawadee"/>
-                <w:sz w:val="26"/>
-                <w:szCs w:val="26"/>
-              </w:rPr>
-            </w:pPr>
-          </w:p>
-          <w:p>
-            <w:pPr>
-              <w:rPr>
-                <w:rFonts w:ascii="Leelawadee" w:hAnsi="Leelawadee" w:cs="Leelawadee"/>
-                <w:sz w:val="26"/>
-                <w:szCs w:val="26"/>
-              </w:rPr>
-            </w:pPr>
-            <w:r>
-              <w:rPr>
-                <w:rFonts w:ascii="Leelawadee" w:hAnsi="Leelawadee" w:cs="Leelawadee"/>
-                <w:b/>
-                <w:bCs/>
-                <w:sz w:val="26"/>
-                <w:szCs w:val="26"/>
-              </w:rPr>
-              <w:t>Design:</w:t>
-            </w:r>
-            <w:r>
-              <w:rPr>
-                <w:rFonts w:ascii="Leelawadee" w:hAnsi="Leelawadee" w:cs="Leelawadee"/>
-                <w:sz w:val="26"/>
-                <w:szCs w:val="26"/>
-              </w:rPr>
-              <w:t xml:space="preserve"> Skinny fit with a button closure and zipper fly, featuring stylish printed details for a unique touch.</w:t>
-            </w:r>
-          </w:p>
-          <w:p>
-            <w:pPr>
-              <w:rPr>
-                <w:rFonts w:ascii="Leelawadee" w:hAnsi="Leelawadee" w:cs="Leelawadee"/>
-                <w:sz w:val="26"/>
-                <w:szCs w:val="26"/>
-              </w:rPr>
-            </w:pPr>
-          </w:p>
-          <w:p>
-            <w:pPr>
-              <w:rPr>
-                <w:rFonts w:ascii="Leelawadee" w:hAnsi="Leelawadee" w:cs="Leelawadee"/>
-                <w:sz w:val="26"/>
-                <w:szCs w:val="26"/>
-              </w:rPr>
-            </w:pPr>
-            <w:r>
-              <w:rPr>
-                <w:rFonts w:ascii="Leelawadee" w:hAnsi="Leelawadee" w:cs="Leelawadee"/>
-                <w:b/>
-                <w:bCs/>
-                <w:sz w:val="26"/>
-                <w:szCs w:val="26"/>
-              </w:rPr>
-              <w:t>Versatile Style:</w:t>
-            </w:r>
-            <w:r>
-              <w:rPr>
-                <w:rFonts w:ascii="Leelawadee" w:hAnsi="Leelawadee" w:cs="Leelawadee"/>
-                <w:sz w:val="26"/>
-                <w:szCs w:val="26"/>
-              </w:rPr>
-              <w:t xml:space="preserve"> A must-have for everyday wear, these fashionable jeans blend casual comfort with high-street style.</w:t>
-            </w:r>
-          </w:p>
-          <w:p>
-            <w:pPr>
-              <w:rPr>
-                <w:rFonts w:ascii="Leelawadee" w:hAnsi="Leelawadee" w:cs="Leelawadee"/>
-                <w:sz w:val="26"/>
-                <w:szCs w:val="26"/>
-              </w:rPr>
-            </w:pPr>
-          </w:p>
-          <w:p>
-            <w:pPr>
-              <w:rPr>
-                <w:rFonts w:ascii="Leelawadee" w:hAnsi="Leelawadee" w:cs="Leelawadee"/>
-                <w:sz w:val="26"/>
-                <w:szCs w:val="26"/>
-              </w:rPr>
-            </w:pPr>
-            <w:r>
-              <w:rPr>
-                <w:rFonts w:ascii="Leelawadee" w:hAnsi="Leelawadee" w:cs="Leelawadee"/>
-                <w:b/>
-                <w:bCs/>
-                <w:sz w:val="26"/>
-                <w:szCs w:val="26"/>
-              </w:rPr>
-              <w:t>Easy to Pair:</w:t>
-            </w:r>
-            <w:r>
-              <w:rPr>
-                <w:rFonts w:ascii="Leelawadee" w:hAnsi="Leelawadee" w:cs="Leelawadee"/>
-                <w:sz w:val="26"/>
-                <w:szCs w:val="26"/>
-              </w:rPr>
-              <w:t xml:space="preserve"> With a sleek cut and modern fit, they effortlessly match with tops, shirts, and sneakers for a trendy look.</w:t>
-            </w:r>
           </w:p>
         </w:tc>
       </w:tr>
@@ -2949,7 +3069,7 @@
 </file>
 
 <file path=customXml/itemProps1.xml><?xml version="1.0" encoding="utf-8"?>
-<ds:datastoreItem xmlns:ds="http://schemas.openxmlformats.org/officeDocument/2006/customXml" ds:itemID="{A1DF2B88-3656-4664-80A2-EEBED234BC04}">
+<ds:datastoreItem xmlns:ds="http://schemas.openxmlformats.org/officeDocument/2006/customXml" ds:itemID="{0892B3BA-C6EC-4036-A7D7-213B8C1BF12A}">
   <ds:schemaRefs>
     <ds:schemaRef ds:uri="http://schemas.openxmlformats.org/officeDocument/2006/bibliography"/>
   </ds:schemaRefs>

</xml_diff>